<commit_message>
Wed Dec 18 21:06:33 EET 2019
</commit_message>
<xml_diff>
--- a/README.docx
+++ b/README.docx
@@ -14,7 +14,7 @@
       <w:r>
         <w:rPr>
           <w:noProof/>
-          <w:lang w:eastAsia="ru-RU"/>
+          <w:lang w:val="uk-UA" w:eastAsia="uk-UA"/>
         </w:rPr>
         <w:drawing>
           <wp:inline distT="0" distB="0" distL="0" distR="0" wp14:anchorId="2C5B184B" wp14:editId="168FB95B">
@@ -91,7 +91,7 @@
       <w:r>
         <w:rPr>
           <w:noProof/>
-          <w:lang w:eastAsia="ru-RU"/>
+          <w:lang w:val="uk-UA" w:eastAsia="uk-UA"/>
         </w:rPr>
         <w:drawing>
           <wp:inline distT="0" distB="0" distL="0" distR="0">
@@ -152,7 +152,7 @@
       <w:r>
         <w:rPr>
           <w:noProof/>
-          <w:lang w:eastAsia="ru-RU"/>
+          <w:lang w:val="uk-UA" w:eastAsia="uk-UA"/>
         </w:rPr>
         <w:drawing>
           <wp:inline distT="0" distB="0" distL="0" distR="0" wp14:anchorId="1AACD228" wp14:editId="3DF8464A">
@@ -209,7 +209,7 @@
       <w:r>
         <w:rPr>
           <w:noProof/>
-          <w:lang w:eastAsia="ru-RU"/>
+          <w:lang w:val="uk-UA" w:eastAsia="uk-UA"/>
         </w:rPr>
         <w:drawing>
           <wp:inline distT="0" distB="0" distL="0" distR="0">
@@ -265,7 +265,7 @@
       <w:r>
         <w:rPr>
           <w:noProof/>
-          <w:lang w:eastAsia="ru-RU"/>
+          <w:lang w:val="uk-UA" w:eastAsia="uk-UA"/>
         </w:rPr>
         <w:lastRenderedPageBreak/>
         <w:drawing>
@@ -351,7 +351,7 @@
       <w:r>
         <w:rPr>
           <w:noProof/>
-          <w:lang w:eastAsia="ru-RU"/>
+          <w:lang w:val="uk-UA" w:eastAsia="uk-UA"/>
         </w:rPr>
         <w:drawing>
           <wp:inline distT="0" distB="0" distL="0" distR="0" wp14:anchorId="7A93BB0B" wp14:editId="63E8CAB4">
@@ -422,7 +422,7 @@
       <w:r>
         <w:rPr>
           <w:noProof/>
-          <w:lang w:eastAsia="ru-RU"/>
+          <w:lang w:val="uk-UA" w:eastAsia="uk-UA"/>
         </w:rPr>
         <w:drawing>
           <wp:inline distT="0" distB="0" distL="0" distR="0" wp14:anchorId="016D2323" wp14:editId="34AA2AE6">
@@ -465,7 +465,7 @@
       <w:r>
         <w:rPr>
           <w:noProof/>
-          <w:lang w:eastAsia="ru-RU"/>
+          <w:lang w:val="uk-UA" w:eastAsia="uk-UA"/>
         </w:rPr>
         <w:drawing>
           <wp:inline distT="0" distB="0" distL="0" distR="0" wp14:anchorId="016EFEA4" wp14:editId="76F53305">
@@ -516,11 +516,6 @@
       </w:r>
     </w:p>
     <w:p>
-      <w:pPr>
-        <w:rPr>
-          <w:lang w:val="en-US"/>
-        </w:rPr>
-      </w:pPr>
       <w:r>
         <w:lastRenderedPageBreak/>
         <w:t xml:space="preserve">7. </w:t>
@@ -573,7 +568,7 @@
       <w:r>
         <w:rPr>
           <w:noProof/>
-          <w:lang w:eastAsia="ru-RU"/>
+          <w:lang w:val="uk-UA" w:eastAsia="uk-UA"/>
         </w:rPr>
         <w:drawing>
           <wp:inline distT="0" distB="0" distL="0" distR="0" wp14:anchorId="2335919D" wp14:editId="2932B395">
@@ -624,7 +619,7 @@
       <w:r>
         <w:rPr>
           <w:noProof/>
-          <w:lang w:eastAsia="ru-RU"/>
+          <w:lang w:val="uk-UA" w:eastAsia="uk-UA"/>
         </w:rPr>
         <w:drawing>
           <wp:inline distT="0" distB="0" distL="0" distR="0" wp14:anchorId="468EADAE" wp14:editId="248FBE90">
@@ -711,7 +706,7 @@
       <w:r>
         <w:rPr>
           <w:noProof/>
-          <w:lang w:eastAsia="ru-RU"/>
+          <w:lang w:val="uk-UA" w:eastAsia="uk-UA"/>
         </w:rPr>
         <w:drawing>
           <wp:inline distT="0" distB="0" distL="0" distR="0" wp14:anchorId="7C1BAB9C" wp14:editId="4334CEE7">
@@ -776,7 +771,7 @@
       <w:r>
         <w:rPr>
           <w:noProof/>
-          <w:lang w:eastAsia="ru-RU"/>
+          <w:lang w:val="uk-UA" w:eastAsia="uk-UA"/>
         </w:rPr>
         <w:drawing>
           <wp:inline distT="0" distB="0" distL="0" distR="0" wp14:anchorId="7272B75A" wp14:editId="3CEBDCB9">
@@ -816,36 +811,31 @@
       </w:r>
     </w:p>
     <w:p>
+      <w:r>
+        <w:t xml:space="preserve">9. Используйте команду </w:t>
+      </w:r>
+      <w:r>
+        <w:rPr>
+          <w:lang w:val="el-GR"/>
+        </w:rPr>
+        <w:t>R</w:t>
+      </w:r>
+      <w:r>
+        <w:t>-</w:t>
+      </w:r>
+      <w:r>
+        <w:rPr>
+          <w:lang w:val="el-GR"/>
+        </w:rPr>
+        <w:t>TRIANG</w:t>
+      </w:r>
+      <w:r>
+        <w:t xml:space="preserve"> для построения развертки ли</w:t>
+      </w:r>
       <w:bookmarkStart w:id="0" w:name="_GoBack"/>
       <w:bookmarkEnd w:id="0"/>
       <w:r>
-        <w:t xml:space="preserve">9. Используйте команду </w:t>
-      </w:r>
-      <w:r>
-        <w:rPr>
-          <w:lang w:val="el-GR"/>
-        </w:rPr>
-        <w:t>R</w:t>
-      </w:r>
-      <w:r>
-        <w:t>-</w:t>
-      </w:r>
-      <w:r>
-        <w:rPr>
-          <w:lang w:val="el-GR"/>
-        </w:rPr>
-        <w:t>TRIANG</w:t>
-      </w:r>
-      <w:r>
-        <w:t xml:space="preserve"> для построения развертки </w:t>
-      </w:r>
-      <w:proofErr w:type="spellStart"/>
-      <w:r>
-        <w:t>лиинейчатой</w:t>
-      </w:r>
-      <w:proofErr w:type="spellEnd"/>
-      <w:r>
-        <w:t xml:space="preserve"> поверхности.</w:t>
+        <w:t>нейчатой поверхности.</w:t>
       </w:r>
     </w:p>
     <w:sectPr>

</xml_diff>